<commit_message>
Add documentation for installation
</commit_message>
<xml_diff>
--- a/Test Automation Framework .docx
+++ b/Test Automation Framework .docx
@@ -24,28 +24,28 @@
         <w:tblLook w:val="04A0" w:firstRow="1" w:lastRow="0" w:firstColumn="1" w:lastColumn="0" w:noHBand="0" w:noVBand="1"/>
       </w:tblPr>
       <w:tblGrid>
-        <w:gridCol w:w="1853"/>
-        <w:gridCol w:w="1981"/>
-        <w:gridCol w:w="5516"/>
+        <w:gridCol w:w="1581"/>
+        <w:gridCol w:w="2049"/>
+        <w:gridCol w:w="5720"/>
       </w:tblGrid>
       <w:tr>
         <w:tc>
           <w:tcPr>
-            <w:tcW w:w="1596" w:type="dxa"/>
+            <w:tcW w:w="1581" w:type="dxa"/>
             <w:shd w:val="clear" w:color="auto" w:fill="BFBFBF" w:themeFill="background1" w:themeFillShade="BF"/>
           </w:tcPr>
           <w:p/>
         </w:tc>
         <w:tc>
           <w:tcPr>
-            <w:tcW w:w="1676" w:type="dxa"/>
+            <w:tcW w:w="2049" w:type="dxa"/>
             <w:shd w:val="clear" w:color="auto" w:fill="BFBFBF" w:themeFill="background1" w:themeFillShade="BF"/>
           </w:tcPr>
           <w:p/>
         </w:tc>
         <w:tc>
           <w:tcPr>
-            <w:tcW w:w="6078" w:type="dxa"/>
+            <w:tcW w:w="5720" w:type="dxa"/>
             <w:shd w:val="clear" w:color="auto" w:fill="BFBFBF" w:themeFill="background1" w:themeFillShade="BF"/>
           </w:tcPr>
           <w:p/>
@@ -54,7 +54,7 @@
       <w:tr>
         <w:tc>
           <w:tcPr>
-            <w:tcW w:w="1596" w:type="dxa"/>
+            <w:tcW w:w="1581" w:type="dxa"/>
             <w:vMerge w:val="restart"/>
           </w:tcPr>
           <w:p>
@@ -73,7 +73,7 @@
         </w:tc>
         <w:tc>
           <w:tcPr>
-            <w:tcW w:w="1676" w:type="dxa"/>
+            <w:tcW w:w="2049" w:type="dxa"/>
           </w:tcPr>
           <w:p>
             <w:pPr>
@@ -91,7 +91,7 @@
         </w:tc>
         <w:tc>
           <w:tcPr>
-            <w:tcW w:w="6078" w:type="dxa"/>
+            <w:tcW w:w="5720" w:type="dxa"/>
           </w:tcPr>
           <w:p>
             <w:r>
@@ -103,14 +103,14 @@
       <w:tr>
         <w:tc>
           <w:tcPr>
-            <w:tcW w:w="1596" w:type="dxa"/>
+            <w:tcW w:w="1581" w:type="dxa"/>
             <w:vMerge/>
           </w:tcPr>
           <w:p/>
         </w:tc>
         <w:tc>
           <w:tcPr>
-            <w:tcW w:w="1676" w:type="dxa"/>
+            <w:tcW w:w="2049" w:type="dxa"/>
           </w:tcPr>
           <w:p>
             <w:r>
@@ -120,7 +120,7 @@
         </w:tc>
         <w:tc>
           <w:tcPr>
-            <w:tcW w:w="6078" w:type="dxa"/>
+            <w:tcW w:w="5720" w:type="dxa"/>
           </w:tcPr>
           <w:p>
             <w:r>
@@ -140,14 +140,14 @@
       <w:tr>
         <w:tc>
           <w:tcPr>
-            <w:tcW w:w="1596" w:type="dxa"/>
+            <w:tcW w:w="1581" w:type="dxa"/>
             <w:vMerge/>
           </w:tcPr>
           <w:p/>
         </w:tc>
         <w:tc>
           <w:tcPr>
-            <w:tcW w:w="1676" w:type="dxa"/>
+            <w:tcW w:w="2049" w:type="dxa"/>
           </w:tcPr>
           <w:p>
             <w:pPr>
@@ -165,7 +165,7 @@
         </w:tc>
         <w:tc>
           <w:tcPr>
-            <w:tcW w:w="6078" w:type="dxa"/>
+            <w:tcW w:w="5720" w:type="dxa"/>
           </w:tcPr>
           <w:p>
             <w:r>
@@ -177,14 +177,14 @@
       <w:tr>
         <w:tc>
           <w:tcPr>
-            <w:tcW w:w="1596" w:type="dxa"/>
+            <w:tcW w:w="1581" w:type="dxa"/>
             <w:vMerge/>
           </w:tcPr>
           <w:p/>
         </w:tc>
         <w:tc>
           <w:tcPr>
-            <w:tcW w:w="1676" w:type="dxa"/>
+            <w:tcW w:w="2049" w:type="dxa"/>
           </w:tcPr>
           <w:p>
             <w:r>
@@ -194,7 +194,7 @@
         </w:tc>
         <w:tc>
           <w:tcPr>
-            <w:tcW w:w="6078" w:type="dxa"/>
+            <w:tcW w:w="5720" w:type="dxa"/>
           </w:tcPr>
           <w:p>
             <w:pPr>
@@ -261,14 +261,14 @@
       <w:tr>
         <w:tc>
           <w:tcPr>
-            <w:tcW w:w="1596" w:type="dxa"/>
+            <w:tcW w:w="1581" w:type="dxa"/>
             <w:vMerge/>
           </w:tcPr>
           <w:p/>
         </w:tc>
         <w:tc>
           <w:tcPr>
-            <w:tcW w:w="1676" w:type="dxa"/>
+            <w:tcW w:w="2049" w:type="dxa"/>
           </w:tcPr>
           <w:p>
             <w:pPr>
@@ -314,7 +314,7 @@
         </w:tc>
         <w:tc>
           <w:tcPr>
-            <w:tcW w:w="6078" w:type="dxa"/>
+            <w:tcW w:w="5720" w:type="dxa"/>
           </w:tcPr>
           <w:p>
             <w:r>
@@ -326,14 +326,14 @@
       <w:tr>
         <w:tc>
           <w:tcPr>
-            <w:tcW w:w="1596" w:type="dxa"/>
+            <w:tcW w:w="1581" w:type="dxa"/>
             <w:vMerge/>
           </w:tcPr>
           <w:p/>
         </w:tc>
         <w:tc>
           <w:tcPr>
-            <w:tcW w:w="1676" w:type="dxa"/>
+            <w:tcW w:w="2049" w:type="dxa"/>
           </w:tcPr>
           <w:p>
             <w:pPr>
@@ -351,7 +351,7 @@
         </w:tc>
         <w:tc>
           <w:tcPr>
-            <w:tcW w:w="6078" w:type="dxa"/>
+            <w:tcW w:w="5720" w:type="dxa"/>
           </w:tcPr>
           <w:p>
             <w:r>
@@ -363,14 +363,14 @@
       <w:tr>
         <w:tc>
           <w:tcPr>
-            <w:tcW w:w="1596" w:type="dxa"/>
+            <w:tcW w:w="1581" w:type="dxa"/>
             <w:vMerge/>
           </w:tcPr>
           <w:p/>
         </w:tc>
         <w:tc>
           <w:tcPr>
-            <w:tcW w:w="1676" w:type="dxa"/>
+            <w:tcW w:w="2049" w:type="dxa"/>
           </w:tcPr>
           <w:p>
             <w:pPr>
@@ -391,7 +391,7 @@
         </w:tc>
         <w:tc>
           <w:tcPr>
-            <w:tcW w:w="6078" w:type="dxa"/>
+            <w:tcW w:w="5720" w:type="dxa"/>
           </w:tcPr>
           <w:p>
             <w:r>
@@ -414,14 +414,14 @@
       <w:tr>
         <w:tc>
           <w:tcPr>
-            <w:tcW w:w="1596" w:type="dxa"/>
+            <w:tcW w:w="1581" w:type="dxa"/>
             <w:vMerge/>
           </w:tcPr>
           <w:p/>
         </w:tc>
         <w:tc>
           <w:tcPr>
-            <w:tcW w:w="1676" w:type="dxa"/>
+            <w:tcW w:w="2049" w:type="dxa"/>
           </w:tcPr>
           <w:p>
             <w:r>
@@ -431,7 +431,7 @@
         </w:tc>
         <w:tc>
           <w:tcPr>
-            <w:tcW w:w="6078" w:type="dxa"/>
+            <w:tcW w:w="5720" w:type="dxa"/>
           </w:tcPr>
           <w:p>
             <w:r>
@@ -459,21 +459,21 @@
       <w:tr>
         <w:tc>
           <w:tcPr>
-            <w:tcW w:w="1596" w:type="dxa"/>
+            <w:tcW w:w="1581" w:type="dxa"/>
             <w:shd w:val="clear" w:color="auto" w:fill="BFBFBF" w:themeFill="background1" w:themeFillShade="BF"/>
           </w:tcPr>
           <w:p/>
         </w:tc>
         <w:tc>
           <w:tcPr>
-            <w:tcW w:w="1676" w:type="dxa"/>
+            <w:tcW w:w="2049" w:type="dxa"/>
             <w:shd w:val="clear" w:color="auto" w:fill="BFBFBF" w:themeFill="background1" w:themeFillShade="BF"/>
           </w:tcPr>
           <w:p/>
         </w:tc>
         <w:tc>
           <w:tcPr>
-            <w:tcW w:w="6078" w:type="dxa"/>
+            <w:tcW w:w="5720" w:type="dxa"/>
             <w:shd w:val="clear" w:color="auto" w:fill="BFBFBF" w:themeFill="background1" w:themeFillShade="BF"/>
           </w:tcPr>
           <w:p/>
@@ -482,7 +482,7 @@
       <w:tr>
         <w:tc>
           <w:tcPr>
-            <w:tcW w:w="1596" w:type="dxa"/>
+            <w:tcW w:w="1581" w:type="dxa"/>
           </w:tcPr>
           <w:p>
             <w:pPr>
@@ -500,7 +500,7 @@
         </w:tc>
         <w:tc>
           <w:tcPr>
-            <w:tcW w:w="1676" w:type="dxa"/>
+            <w:tcW w:w="2049" w:type="dxa"/>
           </w:tcPr>
           <w:p>
             <w:pPr>
@@ -518,7 +518,7 @@
         </w:tc>
         <w:tc>
           <w:tcPr>
-            <w:tcW w:w="6078" w:type="dxa"/>
+            <w:tcW w:w="5720" w:type="dxa"/>
           </w:tcPr>
           <w:p>
             <w:r>
@@ -530,13 +530,13 @@
       <w:tr>
         <w:tc>
           <w:tcPr>
-            <w:tcW w:w="1596" w:type="dxa"/>
+            <w:tcW w:w="1581" w:type="dxa"/>
           </w:tcPr>
           <w:p/>
         </w:tc>
         <w:tc>
           <w:tcPr>
-            <w:tcW w:w="1676" w:type="dxa"/>
+            <w:tcW w:w="2049" w:type="dxa"/>
           </w:tcPr>
           <w:p>
             <w:r>
@@ -546,7 +546,7 @@
         </w:tc>
         <w:tc>
           <w:tcPr>
-            <w:tcW w:w="6078" w:type="dxa"/>
+            <w:tcW w:w="5720" w:type="dxa"/>
           </w:tcPr>
           <w:p>
             <w:pPr>
@@ -587,8 +587,6 @@
                 <w:numId w:val="8"/>
               </w:numPr>
             </w:pPr>
-            <w:bookmarkStart w:id="0" w:name="_GoBack"/>
-            <w:bookmarkEnd w:id="0"/>
             <w:r>
               <w:t>Click on Clone icon from left side of</w:t>
             </w:r>
@@ -627,22 +625,97 @@
       <w:tr>
         <w:tc>
           <w:tcPr>
-            <w:tcW w:w="1596" w:type="dxa"/>
-            <w:shd w:val="clear" w:color="auto" w:fill="BFBFBF" w:themeFill="background1" w:themeFillShade="BF"/>
+            <w:tcW w:w="1581" w:type="dxa"/>
           </w:tcPr>
           <w:p/>
         </w:tc>
         <w:tc>
           <w:tcPr>
-            <w:tcW w:w="1676" w:type="dxa"/>
-            <w:shd w:val="clear" w:color="auto" w:fill="BFBFBF" w:themeFill="background1" w:themeFillShade="BF"/>
+            <w:tcW w:w="2049" w:type="dxa"/>
+          </w:tcPr>
+          <w:p>
+            <w:r>
+              <w:t xml:space="preserve">Open Project in </w:t>
+            </w:r>
+            <w:proofErr w:type="spellStart"/>
+            <w:r>
+              <w:t>Intellij</w:t>
+            </w:r>
+            <w:proofErr w:type="spellEnd"/>
+          </w:p>
+        </w:tc>
+        <w:tc>
+          <w:tcPr>
+            <w:tcW w:w="5720" w:type="dxa"/>
+          </w:tcPr>
+          <w:p>
+            <w:pPr>
+              <w:pStyle w:val="ListParagraph"/>
+              <w:numPr>
+                <w:ilvl w:val="0"/>
+                <w:numId w:val="8"/>
+              </w:numPr>
+            </w:pPr>
+            <w:r>
+              <w:t>New Project from Existing Sources – Maven project for COMMON</w:t>
+            </w:r>
+          </w:p>
+          <w:p>
+            <w:pPr>
+              <w:pStyle w:val="ListParagraph"/>
+              <w:numPr>
+                <w:ilvl w:val="0"/>
+                <w:numId w:val="8"/>
+              </w:numPr>
+            </w:pPr>
+            <w:r>
+              <w:t>New</w:t>
+            </w:r>
+            <w:r>
+              <w:t xml:space="preserve"> </w:t>
+            </w:r>
+            <w:r>
+              <w:t xml:space="preserve">Module from Existing Sources – Maven project for </w:t>
+            </w:r>
+            <w:proofErr w:type="gramStart"/>
+            <w:r>
+              <w:t>SELENIUM.AUTOMATION.PSMG</w:t>
+            </w:r>
+            <w:proofErr w:type="gramEnd"/>
+          </w:p>
+          <w:p>
+            <w:pPr>
+              <w:pStyle w:val="ListParagraph"/>
+              <w:numPr>
+                <w:ilvl w:val="0"/>
+                <w:numId w:val="8"/>
+              </w:numPr>
+            </w:pPr>
+            <w:r>
+              <w:t>Build, Maven Clean, Maven Install</w:t>
+            </w:r>
+          </w:p>
+        </w:tc>
+      </w:tr>
+      <w:tr>
+        <w:tc>
+          <w:tcPr>
+            <w:tcW w:w="1581" w:type="dxa"/>
+            <w:shd w:val="clear" w:color="auto" w:fill="D9D9D9" w:themeFill="background1" w:themeFillShade="D9"/>
           </w:tcPr>
           <w:p/>
         </w:tc>
         <w:tc>
           <w:tcPr>
-            <w:tcW w:w="6078" w:type="dxa"/>
-            <w:shd w:val="clear" w:color="auto" w:fill="BFBFBF" w:themeFill="background1" w:themeFillShade="BF"/>
+            <w:tcW w:w="2049" w:type="dxa"/>
+            <w:shd w:val="clear" w:color="auto" w:fill="D9D9D9" w:themeFill="background1" w:themeFillShade="D9"/>
+          </w:tcPr>
+          <w:p/>
+        </w:tc>
+        <w:tc>
+          <w:tcPr>
+            <w:tcW w:w="5720" w:type="dxa"/>
+            <w:shd w:val="clear" w:color="auto" w:fill="D9D9D9" w:themeFill="background1" w:themeFillShade="D9"/>
           </w:tcPr>
           <w:p>
             <w:pPr>
@@ -654,7 +727,240 @@
       <w:tr>
         <w:tc>
           <w:tcPr>
-            <w:tcW w:w="1596" w:type="dxa"/>
+            <w:tcW w:w="1581" w:type="dxa"/>
+          </w:tcPr>
+          <w:p>
+            <w:pPr>
+              <w:rPr>
+                <w:b/>
+              </w:rPr>
+            </w:pPr>
+            <w:r>
+              <w:rPr>
+                <w:b/>
+              </w:rPr>
+              <w:t>Edit Configurations</w:t>
+            </w:r>
+            <w:r>
+              <w:rPr>
+                <w:b/>
+              </w:rPr>
+              <w:t xml:space="preserve"> – RunFeatures</w:t>
+            </w:r>
+          </w:p>
+        </w:tc>
+        <w:tc>
+          <w:tcPr>
+            <w:tcW w:w="2049" w:type="dxa"/>
+          </w:tcPr>
+          <w:p>
+            <w:r>
+              <w:t xml:space="preserve">Create </w:t>
+            </w:r>
+            <w:proofErr w:type="spellStart"/>
+            <w:r>
+              <w:rPr>
+                <w:b/>
+              </w:rPr>
+              <w:t>RunFeatures</w:t>
+            </w:r>
+            <w:proofErr w:type="spellEnd"/>
+            <w:r>
+              <w:t xml:space="preserve"> Run Configurations</w:t>
+            </w:r>
+          </w:p>
+        </w:tc>
+        <w:tc>
+          <w:tcPr>
+            <w:tcW w:w="5720" w:type="dxa"/>
+          </w:tcPr>
+          <w:p>
+            <w:pPr>
+              <w:pStyle w:val="ListParagraph"/>
+            </w:pPr>
+          </w:p>
+        </w:tc>
+      </w:tr>
+      <w:tr>
+        <w:tc>
+          <w:tcPr>
+            <w:tcW w:w="1581" w:type="dxa"/>
+          </w:tcPr>
+          <w:p>
+            <w:pPr>
+              <w:rPr>
+                <w:b/>
+              </w:rPr>
+            </w:pPr>
+          </w:p>
+        </w:tc>
+        <w:tc>
+          <w:tcPr>
+            <w:tcW w:w="2049" w:type="dxa"/>
+          </w:tcPr>
+          <w:p>
+            <w:r>
+              <w:t xml:space="preserve">Add paths to </w:t>
+            </w:r>
+            <w:proofErr w:type="spellStart"/>
+            <w:r>
+              <w:t>Chromedriver</w:t>
+            </w:r>
+            <w:proofErr w:type="spellEnd"/>
+            <w:r>
+              <w:t xml:space="preserve">, </w:t>
+            </w:r>
+            <w:proofErr w:type="spellStart"/>
+            <w:r>
+              <w:t>IEDriver</w:t>
+            </w:r>
+            <w:proofErr w:type="spellEnd"/>
+            <w:r>
+              <w:t>,</w:t>
+            </w:r>
+          </w:p>
+          <w:p>
+            <w:r>
+              <w:lastRenderedPageBreak/>
+              <w:t>Firefox in:</w:t>
+            </w:r>
+          </w:p>
+          <w:p>
+            <w:pPr>
+              <w:rPr>
+                <w:b/>
+              </w:rPr>
+            </w:pPr>
+            <w:r>
+              <w:rPr>
+                <w:b/>
+              </w:rPr>
+              <w:t>Run Edit Configurations -&gt; VM options</w:t>
+            </w:r>
+          </w:p>
+          <w:p>
+            <w:r>
+              <w:t>For class:</w:t>
+            </w:r>
+          </w:p>
+          <w:p>
+            <w:proofErr w:type="spellStart"/>
+            <w:proofErr w:type="gramStart"/>
+            <w:r>
+              <w:t>selenium.automation</w:t>
+            </w:r>
+            <w:proofErr w:type="gramEnd"/>
+            <w:r>
+              <w:t>.psmg.steps</w:t>
+            </w:r>
+            <w:proofErr w:type="spellEnd"/>
+            <w:r>
+              <w:t>.</w:t>
+            </w:r>
+          </w:p>
+          <w:p>
+            <w:proofErr w:type="spellStart"/>
+            <w:r>
+              <w:t>RunFeatures</w:t>
+            </w:r>
+            <w:proofErr w:type="spellEnd"/>
+          </w:p>
+          <w:p/>
+        </w:tc>
+        <w:tc>
+          <w:tcPr>
+            <w:tcW w:w="5720" w:type="dxa"/>
+          </w:tcPr>
+          <w:p>
+            <w:r>
+              <w:lastRenderedPageBreak/>
+              <w:t xml:space="preserve">Update accordingly, see examples: </w:t>
+            </w:r>
+          </w:p>
+          <w:p>
+            <w:r>
+              <w:t>-</w:t>
+            </w:r>
+            <w:proofErr w:type="spellStart"/>
+            <w:r>
+              <w:t>Dwebdriver.chrome.driver</w:t>
+            </w:r>
+            <w:proofErr w:type="spellEnd"/>
+            <w:r>
+              <w:t>="C:\\Work\\Projects</w:t>
+            </w:r>
+            <w:bookmarkStart w:id="0" w:name="_GoBack"/>
+            <w:bookmarkEnd w:id="0"/>
+            <w:r>
+              <w:t>\\Test Automation BMW\\chromedriver.exe"</w:t>
+            </w:r>
+          </w:p>
+          <w:p>
+            <w:r>
+              <w:lastRenderedPageBreak/>
+              <w:t>-</w:t>
+            </w:r>
+            <w:proofErr w:type="spellStart"/>
+            <w:proofErr w:type="gramStart"/>
+            <w:r>
+              <w:t>Dwebdriver.gecko.driver</w:t>
+            </w:r>
+            <w:proofErr w:type="spellEnd"/>
+            <w:proofErr w:type="gramEnd"/>
+            <w:r>
+              <w:t>="C:\\Program Files\\Mozilla Firefox\\firefox.exe"</w:t>
+            </w:r>
+          </w:p>
+          <w:p>
+            <w:pPr>
+              <w:pStyle w:val="ListParagraph"/>
+              <w:ind w:left="0"/>
+            </w:pPr>
+            <w:r>
+              <w:t>-</w:t>
+            </w:r>
+            <w:proofErr w:type="spellStart"/>
+            <w:r>
+              <w:t>Dwebdriver.ie.driver</w:t>
+            </w:r>
+            <w:proofErr w:type="spellEnd"/>
+            <w:r>
+              <w:t>="C:\\Work\\Projects\\Test Automation BMW\\IEDriverServer.exe"</w:t>
+            </w:r>
+          </w:p>
+        </w:tc>
+      </w:tr>
+      <w:tr>
+        <w:tc>
+          <w:tcPr>
+            <w:tcW w:w="1581" w:type="dxa"/>
+            <w:shd w:val="clear" w:color="auto" w:fill="BFBFBF" w:themeFill="background1" w:themeFillShade="BF"/>
+          </w:tcPr>
+          <w:p/>
+        </w:tc>
+        <w:tc>
+          <w:tcPr>
+            <w:tcW w:w="2049" w:type="dxa"/>
+            <w:shd w:val="clear" w:color="auto" w:fill="BFBFBF" w:themeFill="background1" w:themeFillShade="BF"/>
+          </w:tcPr>
+          <w:p/>
+        </w:tc>
+        <w:tc>
+          <w:tcPr>
+            <w:tcW w:w="5720" w:type="dxa"/>
+            <w:shd w:val="clear" w:color="auto" w:fill="BFBFBF" w:themeFill="background1" w:themeFillShade="BF"/>
+          </w:tcPr>
+          <w:p>
+            <w:pPr>
+              <w:pStyle w:val="ListParagraph"/>
+            </w:pPr>
+          </w:p>
+        </w:tc>
+      </w:tr>
+      <w:tr>
+        <w:tc>
+          <w:tcPr>
+            <w:tcW w:w="1581" w:type="dxa"/>
           </w:tcPr>
           <w:p>
             <w:pPr>
@@ -680,7 +986,7 @@
         </w:tc>
         <w:tc>
           <w:tcPr>
-            <w:tcW w:w="1676" w:type="dxa"/>
+            <w:tcW w:w="2049" w:type="dxa"/>
           </w:tcPr>
           <w:p>
             <w:r>
@@ -698,7 +1004,7 @@
         </w:tc>
         <w:tc>
           <w:tcPr>
-            <w:tcW w:w="6078" w:type="dxa"/>
+            <w:tcW w:w="5720" w:type="dxa"/>
           </w:tcPr>
           <w:p>
             <w:r>
@@ -715,13 +1021,13 @@
       <w:tr>
         <w:tc>
           <w:tcPr>
-            <w:tcW w:w="1596" w:type="dxa"/>
+            <w:tcW w:w="1581" w:type="dxa"/>
           </w:tcPr>
           <w:p/>
         </w:tc>
         <w:tc>
           <w:tcPr>
-            <w:tcW w:w="1676" w:type="dxa"/>
+            <w:tcW w:w="2049" w:type="dxa"/>
           </w:tcPr>
           <w:p>
             <w:r>
@@ -731,7 +1037,7 @@
         </w:tc>
         <w:tc>
           <w:tcPr>
-            <w:tcW w:w="6078" w:type="dxa"/>
+            <w:tcW w:w="5720" w:type="dxa"/>
           </w:tcPr>
           <w:p>
             <w:r>
@@ -764,7 +1070,7 @@
       <w:tr>
         <w:tc>
           <w:tcPr>
-            <w:tcW w:w="1596" w:type="dxa"/>
+            <w:tcW w:w="1581" w:type="dxa"/>
             <w:shd w:val="clear" w:color="auto" w:fill="BFBFBF" w:themeFill="background1" w:themeFillShade="BF"/>
           </w:tcPr>
           <w:p>
@@ -777,14 +1083,14 @@
         </w:tc>
         <w:tc>
           <w:tcPr>
-            <w:tcW w:w="1676" w:type="dxa"/>
+            <w:tcW w:w="2049" w:type="dxa"/>
             <w:shd w:val="clear" w:color="auto" w:fill="BFBFBF" w:themeFill="background1" w:themeFillShade="BF"/>
           </w:tcPr>
           <w:p/>
         </w:tc>
         <w:tc>
           <w:tcPr>
-            <w:tcW w:w="6078" w:type="dxa"/>
+            <w:tcW w:w="5720" w:type="dxa"/>
             <w:shd w:val="clear" w:color="auto" w:fill="BFBFBF" w:themeFill="background1" w:themeFillShade="BF"/>
           </w:tcPr>
           <w:p/>
@@ -793,7 +1099,7 @@
       <w:tr>
         <w:tc>
           <w:tcPr>
-            <w:tcW w:w="1596" w:type="dxa"/>
+            <w:tcW w:w="1581" w:type="dxa"/>
           </w:tcPr>
           <w:p>
             <w:pPr>
@@ -805,14 +1111,13 @@
               <w:rPr>
                 <w:b/>
               </w:rPr>
-              <w:lastRenderedPageBreak/>
               <w:t>Create other environment variables</w:t>
             </w:r>
           </w:p>
         </w:tc>
         <w:tc>
           <w:tcPr>
-            <w:tcW w:w="1676" w:type="dxa"/>
+            <w:tcW w:w="2049" w:type="dxa"/>
           </w:tcPr>
           <w:p>
             <w:r>
@@ -822,7 +1127,7 @@
         </w:tc>
         <w:tc>
           <w:tcPr>
-            <w:tcW w:w="6078" w:type="dxa"/>
+            <w:tcW w:w="5720" w:type="dxa"/>
           </w:tcPr>
           <w:p>
             <w:r>
@@ -834,13 +1139,13 @@
       <w:tr>
         <w:tc>
           <w:tcPr>
-            <w:tcW w:w="1596" w:type="dxa"/>
+            <w:tcW w:w="1581" w:type="dxa"/>
           </w:tcPr>
           <w:p/>
         </w:tc>
         <w:tc>
           <w:tcPr>
-            <w:tcW w:w="1676" w:type="dxa"/>
+            <w:tcW w:w="2049" w:type="dxa"/>
           </w:tcPr>
           <w:p>
             <w:r>
@@ -850,7 +1155,7 @@
         </w:tc>
         <w:tc>
           <w:tcPr>
-            <w:tcW w:w="6078" w:type="dxa"/>
+            <w:tcW w:w="5720" w:type="dxa"/>
           </w:tcPr>
           <w:p>
             <w:r>
@@ -862,185 +1167,24 @@
       <w:tr>
         <w:tc>
           <w:tcPr>
-            <w:tcW w:w="1596" w:type="dxa"/>
+            <w:tcW w:w="1581" w:type="dxa"/>
             <w:shd w:val="clear" w:color="auto" w:fill="BFBFBF" w:themeFill="background1" w:themeFillShade="BF"/>
           </w:tcPr>
           <w:p/>
         </w:tc>
         <w:tc>
           <w:tcPr>
-            <w:tcW w:w="1676" w:type="dxa"/>
+            <w:tcW w:w="2049" w:type="dxa"/>
             <w:shd w:val="clear" w:color="auto" w:fill="BFBFBF" w:themeFill="background1" w:themeFillShade="BF"/>
           </w:tcPr>
           <w:p/>
         </w:tc>
         <w:tc>
           <w:tcPr>
-            <w:tcW w:w="6078" w:type="dxa"/>
+            <w:tcW w:w="5720" w:type="dxa"/>
             <w:shd w:val="clear" w:color="auto" w:fill="BFBFBF" w:themeFill="background1" w:themeFillShade="BF"/>
           </w:tcPr>
           <w:p/>
-        </w:tc>
-      </w:tr>
-      <w:tr>
-        <w:tc>
-          <w:tcPr>
-            <w:tcW w:w="1596" w:type="dxa"/>
-            <w:shd w:val="clear" w:color="auto" w:fill="auto"/>
-          </w:tcPr>
-          <w:p>
-            <w:pPr>
-              <w:rPr>
-                <w:b/>
-              </w:rPr>
-            </w:pPr>
-            <w:proofErr w:type="spellStart"/>
-            <w:r>
-              <w:rPr>
-                <w:b/>
-              </w:rPr>
-              <w:t>Chromedriver</w:t>
-            </w:r>
-            <w:proofErr w:type="spellEnd"/>
-            <w:r>
-              <w:rPr>
-                <w:b/>
-              </w:rPr>
-              <w:t>/</w:t>
-            </w:r>
-            <w:proofErr w:type="spellStart"/>
-            <w:r>
-              <w:rPr>
-                <w:b/>
-              </w:rPr>
-              <w:t>IEDriver</w:t>
-            </w:r>
-            <w:proofErr w:type="spellEnd"/>
-            <w:r>
-              <w:rPr>
-                <w:b/>
-              </w:rPr>
-              <w:t>/Firefox</w:t>
-            </w:r>
-          </w:p>
-        </w:tc>
-        <w:tc>
-          <w:tcPr>
-            <w:tcW w:w="1676" w:type="dxa"/>
-            <w:shd w:val="clear" w:color="auto" w:fill="auto"/>
-          </w:tcPr>
-          <w:p>
-            <w:r>
-              <w:t xml:space="preserve">Add paths to </w:t>
-            </w:r>
-            <w:proofErr w:type="spellStart"/>
-            <w:r>
-              <w:t>Chromedriver</w:t>
-            </w:r>
-            <w:proofErr w:type="spellEnd"/>
-            <w:r>
-              <w:t xml:space="preserve">, </w:t>
-            </w:r>
-            <w:proofErr w:type="spellStart"/>
-            <w:r>
-              <w:t>IEDriver</w:t>
-            </w:r>
-            <w:proofErr w:type="spellEnd"/>
-            <w:r>
-              <w:t>,</w:t>
-            </w:r>
-          </w:p>
-          <w:p>
-            <w:r>
-              <w:t>Firefox in:</w:t>
-            </w:r>
-          </w:p>
-          <w:p>
-            <w:pPr>
-              <w:rPr>
-                <w:b/>
-              </w:rPr>
-            </w:pPr>
-            <w:r>
-              <w:rPr>
-                <w:b/>
-              </w:rPr>
-              <w:t>Run Edit Configurations -&gt; VM options</w:t>
-            </w:r>
-          </w:p>
-          <w:p>
-            <w:r>
-              <w:t>For class:</w:t>
-            </w:r>
-          </w:p>
-          <w:p>
-            <w:proofErr w:type="spellStart"/>
-            <w:r>
-              <w:t>selenium.automation.psmg.steps</w:t>
-            </w:r>
-            <w:proofErr w:type="spellEnd"/>
-            <w:r>
-              <w:t>.</w:t>
-            </w:r>
-          </w:p>
-          <w:p>
-            <w:proofErr w:type="spellStart"/>
-            <w:r>
-              <w:t>RunFeatures</w:t>
-            </w:r>
-            <w:proofErr w:type="spellEnd"/>
-          </w:p>
-          <w:p/>
-        </w:tc>
-        <w:tc>
-          <w:tcPr>
-            <w:tcW w:w="6078" w:type="dxa"/>
-            <w:shd w:val="clear" w:color="auto" w:fill="auto"/>
-          </w:tcPr>
-          <w:p>
-            <w:r>
-              <w:t xml:space="preserve">Update accordingly, see examples: </w:t>
-            </w:r>
-          </w:p>
-          <w:p>
-            <w:r>
-              <w:t>-</w:t>
-            </w:r>
-            <w:proofErr w:type="spellStart"/>
-            <w:r>
-              <w:t>Dwebdriver.chrome.driver</w:t>
-            </w:r>
-            <w:proofErr w:type="spellEnd"/>
-            <w:r>
-              <w:t>="C:\\Work\\Projects\\BMW\\Test Automation BMW\\chromedriver.exe"</w:t>
-            </w:r>
-          </w:p>
-          <w:p>
-            <w:r>
-              <w:t>-</w:t>
-            </w:r>
-            <w:proofErr w:type="spellStart"/>
-            <w:r>
-              <w:t>Dwebdriver.gecko.driver</w:t>
-            </w:r>
-            <w:proofErr w:type="spellEnd"/>
-            <w:r>
-              <w:t>="C:\\Program Files\\Mozilla Firefox\\firefox.exe"</w:t>
-            </w:r>
-          </w:p>
-          <w:p>
-            <w:r>
-              <w:t>-</w:t>
-            </w:r>
-            <w:proofErr w:type="spellStart"/>
-            <w:r>
-              <w:t>Dwebdriver.ie.driver</w:t>
-            </w:r>
-            <w:proofErr w:type="spellEnd"/>
-            <w:r>
-              <w:t>="C:\\Work\\Projects\\BMW\\Test Automation BMW\\IEDriverServer.exe"</w:t>
-            </w:r>
-          </w:p>
         </w:tc>
       </w:tr>
     </w:tbl>
@@ -1116,6 +1260,7 @@
         <w:t>@</w:t>
       </w:r>
       <w:proofErr w:type="spellStart"/>
+      <w:proofErr w:type="gramStart"/>
       <w:r>
         <w:t>RunWith</w:t>
       </w:r>
@@ -1124,6 +1269,7 @@
         <w:t>(</w:t>
       </w:r>
       <w:proofErr w:type="spellStart"/>
+      <w:proofErr w:type="gramEnd"/>
       <w:r>
         <w:t>Cucumber.class</w:t>
       </w:r>
@@ -1140,6 +1286,7 @@
         <w:t>@</w:t>
       </w:r>
       <w:proofErr w:type="spellStart"/>
+      <w:proofErr w:type="gramStart"/>
       <w:r>
         <w:t>CucumberOptions</w:t>
       </w:r>
@@ -1147,6 +1294,7 @@
       <w:r>
         <w:t>(</w:t>
       </w:r>
+      <w:proofErr w:type="gramEnd"/>
     </w:p>
     <w:p>
       <w:pPr>
@@ -1173,7 +1321,15 @@
         <w:pStyle w:val="NoSpacing"/>
       </w:pPr>
       <w:r>
-        <w:t>, glue = { "name of the package</w:t>
+        <w:t xml:space="preserve">, glue = </w:t>
+      </w:r>
+      <w:proofErr w:type="gramStart"/>
+      <w:r>
+        <w:t>{ "</w:t>
+      </w:r>
+      <w:proofErr w:type="gramEnd"/>
+      <w:r>
+        <w:t>name of the package</w:t>
       </w:r>
       <w:r>
         <w:t xml:space="preserve"> </w:t>
@@ -1296,6 +1452,7 @@
         <w:ind w:left="1440"/>
       </w:pPr>
       <w:r>
+        <w:lastRenderedPageBreak/>
         <w:t>Scenario2</w:t>
       </w:r>
     </w:p>
@@ -1314,7 +1471,15 @@
         <w:ind w:left="1440"/>
       </w:pPr>
       <w:r>
-        <w:t>@Before(“@Tag1, @Tag2”)</w:t>
+        <w:t>@</w:t>
+      </w:r>
+      <w:proofErr w:type="gramStart"/>
+      <w:r>
+        <w:t>Before(</w:t>
+      </w:r>
+      <w:proofErr w:type="gramEnd"/>
+      <w:r>
+        <w:t>“@Tag1, @Tag2”)</w:t>
       </w:r>
     </w:p>
     <w:p>
@@ -1323,7 +1488,15 @@
         <w:ind w:left="1440"/>
       </w:pPr>
       <w:r>
-        <w:t>@After(“@Tag1, @Tag2”)</w:t>
+        <w:t>@</w:t>
+      </w:r>
+      <w:proofErr w:type="gramStart"/>
+      <w:r>
+        <w:t>After(</w:t>
+      </w:r>
+      <w:proofErr w:type="gramEnd"/>
+      <w:r>
+        <w:t>“@Tag1, @Tag2”)</w:t>
       </w:r>
     </w:p>
     <w:p>
@@ -1335,7 +1508,15 @@
         </w:numPr>
       </w:pPr>
       <w:r>
-        <w:t>The methods implemented in @Before (“@Tag1,@Tag2”), @After(“@Tag1, @Tag2”), will run only before the scenario with “@Tag1” and “@Tag2”.</w:t>
+        <w:t>The methods implemented in @Before (“@Tag</w:t>
+      </w:r>
+      <w:proofErr w:type="gramStart"/>
+      <w:r>
+        <w:t>1,@</w:t>
+      </w:r>
+      <w:proofErr w:type="gramEnd"/>
+      <w:r>
+        <w:t>Tag2”), @After(“@Tag1, @Tag2”), will run only before the scenario with “@Tag1” and “@Tag2”.</w:t>
       </w:r>
     </w:p>
     <w:p>
@@ -1365,7 +1546,6 @@
         <w:pStyle w:val="NoSpacing"/>
       </w:pPr>
       <w:r>
-        <w:lastRenderedPageBreak/>
         <w:t>Add in @</w:t>
       </w:r>
       <w:proofErr w:type="spellStart"/>
@@ -1385,10 +1565,12 @@
         <w:t>plugin = {"</w:t>
       </w:r>
       <w:proofErr w:type="spellStart"/>
+      <w:proofErr w:type="gramStart"/>
       <w:r>
         <w:t>html:target</w:t>
       </w:r>
       <w:proofErr w:type="spellEnd"/>
+      <w:proofErr w:type="gramEnd"/>
       <w:r>
         <w:t>/cucumber-html-report"}</w:t>
       </w:r>
@@ -1582,7 +1764,15 @@
         <w:t xml:space="preserve"> </w:t>
       </w:r>
       <w:r>
-        <w:t>This framework will be used in order to cover the main testing types and multiple applications.</w:t>
+        <w:t xml:space="preserve">This framework will be used </w:t>
+      </w:r>
+      <w:proofErr w:type="gramStart"/>
+      <w:r>
+        <w:t>in order to</w:t>
+      </w:r>
+      <w:proofErr w:type="gramEnd"/>
+      <w:r>
+        <w:t xml:space="preserve"> cover the main testing types and multiple applications.</w:t>
       </w:r>
     </w:p>
     <w:p>
@@ -1625,7 +1815,15 @@
         </w:numPr>
       </w:pPr>
       <w:r>
-        <w:t>Re-use the defined scripts in a hierarchical fashion to construct the particular test cases</w:t>
+        <w:t xml:space="preserve">Re-use the defined scripts in a hierarchical fashion to construct the </w:t>
+      </w:r>
+      <w:proofErr w:type="gramStart"/>
+      <w:r>
+        <w:t>particular test</w:t>
+      </w:r>
+      <w:proofErr w:type="gramEnd"/>
+      <w:r>
+        <w:t xml:space="preserve"> cases</w:t>
       </w:r>
     </w:p>
     <w:p>
@@ -1721,6 +1919,7 @@
         </w:numPr>
       </w:pPr>
       <w:r>
+        <w:lastRenderedPageBreak/>
         <w:t>High usability and re-usability</w:t>
       </w:r>
     </w:p>
@@ -1816,7 +2015,6 @@
               <w:rPr>
                 <w:b/>
               </w:rPr>
-              <w:lastRenderedPageBreak/>
               <w:t>Pattern</w:t>
             </w:r>
           </w:p>
@@ -2026,8 +2224,13 @@
       <w:pPr>
         <w:pStyle w:val="NoSpacing"/>
       </w:pPr>
-      <w:r>
-        <w:t>In order to handle complex, low level and powerful tests for BMW applications, we are going to use</w:t>
+      <w:proofErr w:type="gramStart"/>
+      <w:r>
+        <w:t>In order to</w:t>
+      </w:r>
+      <w:proofErr w:type="gramEnd"/>
+      <w:r>
+        <w:t xml:space="preserve"> handle complex, low level and powerful tests for BMW applications, we are going to use</w:t>
       </w:r>
       <w:r>
         <w:t xml:space="preserve"> </w:t>
@@ -2255,6 +2458,7 @@
         <w:t xml:space="preserve"> </w:t>
       </w:r>
       <w:r>
+        <w:lastRenderedPageBreak/>
         <w:t>since they are just English phrases. BDD keeps developers focused on delivering precisely what the</w:t>
       </w:r>
       <w:r>
@@ -2326,7 +2530,6 @@
         </w:numPr>
       </w:pPr>
       <w:r>
-        <w:lastRenderedPageBreak/>
         <w:t>When - the key action a user will take (action)</w:t>
       </w:r>
     </w:p>
@@ -2585,7 +2788,15 @@
         <w:t xml:space="preserve"> </w:t>
       </w:r>
       <w:r>
-        <w:t>A step is a clear separated USER ACTION. That means not clicking an element but a series of possible actions(clicks, select, enter text)</w:t>
+        <w:t xml:space="preserve">A step is a clear separated USER ACTION. That means not clicking an element but a series of possible </w:t>
+      </w:r>
+      <w:proofErr w:type="gramStart"/>
+      <w:r>
+        <w:t>actions(</w:t>
+      </w:r>
+      <w:proofErr w:type="gramEnd"/>
+      <w:r>
+        <w:t>clicks, select, enter text)</w:t>
       </w:r>
     </w:p>
     <w:p>
@@ -2621,7 +2832,15 @@
         </w:numPr>
       </w:pPr>
       <w:r>
-        <w:t>Do not use generic steps like: "there should be an error returned" instead the message and the error needs to be defined.</w:t>
+        <w:t xml:space="preserve">Do not use generic steps like: "there should be an error returned" instead the message and the error </w:t>
+      </w:r>
+      <w:proofErr w:type="gramStart"/>
+      <w:r>
+        <w:t>needs</w:t>
+      </w:r>
+      <w:proofErr w:type="gramEnd"/>
+      <w:r>
+        <w:t xml:space="preserve"> to be defined.</w:t>
       </w:r>
     </w:p>
     <w:p>
@@ -2641,7 +2860,15 @@
         <w:t>Why</w:t>
       </w:r>
       <w:r>
-        <w:t>: If feature files contain lots of elementary steps, then maintenance is on ALL of the feature files.</w:t>
+        <w:t xml:space="preserve">: If feature files contain lots of elementary steps, then maintenance is on </w:t>
+      </w:r>
+      <w:proofErr w:type="gramStart"/>
+      <w:r>
+        <w:t>ALL of</w:t>
+      </w:r>
+      <w:proofErr w:type="gramEnd"/>
+      <w:r>
+        <w:t xml:space="preserve"> the feature files.</w:t>
       </w:r>
       <w:r>
         <w:t xml:space="preserve"> </w:t>
@@ -2693,6 +2920,7 @@
         <w:pStyle w:val="NoSpacing"/>
       </w:pPr>
       <w:r>
+        <w:lastRenderedPageBreak/>
         <w:t>This means that no matter how many steps "Next" consists of, we can add all those to the step definition file. Only 1 place of maintenance.</w:t>
       </w:r>
     </w:p>
@@ -2788,7 +3016,6 @@
         <w:rPr>
           <w:b/>
         </w:rPr>
-        <w:lastRenderedPageBreak/>
         <w:t>Login</w:t>
       </w:r>
       <w:r>
@@ -2983,7 +3210,15 @@
         <w:t>Enter data for a process</w:t>
       </w:r>
       <w:r>
-        <w:t>: describe what user actually is doing, based on the functionality described in</w:t>
+        <w:t xml:space="preserve">: describe what user </w:t>
+      </w:r>
+      <w:proofErr w:type="gramStart"/>
+      <w:r>
+        <w:t>actually is</w:t>
+      </w:r>
+      <w:proofErr w:type="gramEnd"/>
+      <w:r>
+        <w:t xml:space="preserve"> doing, based on the functionality described in</w:t>
       </w:r>
     </w:p>
     <w:p>
@@ -3447,6 +3682,7 @@
         <w:rPr>
           <w:b/>
         </w:rPr>
+        <w:lastRenderedPageBreak/>
         <w:t>Verify a warning message is present</w:t>
       </w:r>
     </w:p>
@@ -3641,7 +3877,6 @@
         <w:rPr>
           <w:b/>
         </w:rPr>
-        <w:lastRenderedPageBreak/>
         <w:t>Verify status code retrieved</w:t>
       </w:r>
     </w:p>
@@ -3786,6 +4021,7 @@
         <w:rPr>
           <w:noProof/>
         </w:rPr>
+        <w:lastRenderedPageBreak/>
         <w:drawing>
           <wp:inline distT="0" distB="0" distL="0" distR="0">
             <wp:extent cx="3648075" cy="2590800"/>
@@ -3927,7 +4163,6 @@
               <w:pStyle w:val="NoSpacing"/>
             </w:pPr>
             <w:r>
-              <w:lastRenderedPageBreak/>
               <w:t>When users upload data on a project</w:t>
             </w:r>
           </w:p>

</xml_diff>